<commit_message>
FIX: at age and at length were the wrong way around
</commit_message>
<xml_diff>
--- a/iSAM/testcases/Issues/67/Observation Description proportions_tag_at_age.docx
+++ b/iSAM/testcases/Issues/67/Observation Description proportions_tag_at_age.docx
@@ -8,6 +8,8 @@
           <w:rStyle w:val="IntenseEmphasis"/>
         </w:rPr>
       </w:pPr>
+      <w:bookmarkStart w:id="0" w:name="_GoBack"/>
+      <w:bookmarkEnd w:id="0"/>
     </w:p>
     <w:p/>
     <w:p/>
@@ -44,14 +46,7 @@
           <w:sz w:val="72"/>
           <w:szCs w:val="72"/>
         </w:rPr>
-        <w:t>Observation</w:t>
-      </w:r>
-      <w:r>
-        <w:rPr>
-          <w:sz w:val="72"/>
-          <w:szCs w:val="72"/>
-        </w:rPr>
-        <w:t xml:space="preserve"> Description:</w:t>
+        <w:t>Observation Description:</w:t>
       </w:r>
     </w:p>
     <w:p>
@@ -99,14 +94,7 @@
           <w:sz w:val="48"/>
           <w:szCs w:val="48"/>
         </w:rPr>
-        <w:t>Proportions_tag_at</w:t>
-      </w:r>
-      <w:r>
-        <w:rPr>
-          <w:sz w:val="48"/>
-          <w:szCs w:val="48"/>
-        </w:rPr>
-        <w:t>_length</w:t>
+        <w:t>Proportions_tag_at_age</w:t>
       </w:r>
       <w:proofErr w:type="spellEnd"/>
     </w:p>
@@ -236,8 +224,8 @@
           <w:sz w:val="32"/>
         </w:rPr>
       </w:pPr>
-      <w:bookmarkStart w:id="0" w:name="__RefHeading__106_571873561"/>
-      <w:bookmarkEnd w:id="0"/>
+      <w:bookmarkStart w:id="1" w:name="__RefHeading__106_571873561"/>
+      <w:bookmarkEnd w:id="1"/>
       <w:r>
         <w:lastRenderedPageBreak/>
         <w:t>Process Overview</w:t>
@@ -270,25 +258,19 @@
         <w:pStyle w:val="TextBody"/>
       </w:pPr>
       <w:r>
-        <w:t>This observation type is based on the obs</w:t>
-      </w:r>
-      <w:r>
-        <w:t xml:space="preserve">ervation type </w:t>
+        <w:t xml:space="preserve">This observation type is based on the observation type </w:t>
       </w:r>
       <w:proofErr w:type="spellStart"/>
       <w:r>
-        <w:t>proportions_at_length</w:t>
+        <w:t>proportions_at_age</w:t>
       </w:r>
       <w:proofErr w:type="spellEnd"/>
       <w:r>
-        <w:t xml:space="preserve"> but is sp</w:t>
-      </w:r>
-      <w:r>
-        <w:t xml:space="preserve">ecific to the process </w:t>
+        <w:t xml:space="preserve"> but is specific to the process </w:t>
       </w:r>
       <w:proofErr w:type="spellStart"/>
       <w:r>
-        <w:t>tag_by_length</w:t>
+        <w:t>tag_by_age</w:t>
       </w:r>
       <w:proofErr w:type="spellEnd"/>
       <w:r>
@@ -296,10 +278,7 @@
       </w:r>
       <w:proofErr w:type="spellStart"/>
       <w:r>
-        <w:t>proportions_at_</w:t>
-      </w:r>
-      <w:r>
-        <w:t>length</w:t>
+        <w:t>proportions_at_age</w:t>
       </w:r>
       <w:proofErr w:type="spellEnd"/>
       <w:r>
@@ -323,8 +302,8 @@
           <w:sz w:val="32"/>
         </w:rPr>
       </w:pPr>
-      <w:bookmarkStart w:id="1" w:name="__RefHeading__108_571873561"/>
-      <w:bookmarkEnd w:id="1"/>
+      <w:bookmarkStart w:id="2" w:name="__RefHeading__108_571873561"/>
+      <w:bookmarkEnd w:id="2"/>
       <w:r>
         <w:t>Example Configuration File Syntax</w:t>
       </w:r>
@@ -366,10 +345,7 @@
       </w:r>
       <w:proofErr w:type="spellStart"/>
       <w:r>
-        <w:t>proportions_at_</w:t>
-      </w:r>
-      <w:r>
-        <w:t>length</w:t>
+        <w:t>proportions_at_age</w:t>
       </w:r>
       <w:proofErr w:type="spellEnd"/>
       <w:r>
@@ -413,8 +389,8 @@
           <w:sz w:val="32"/>
         </w:rPr>
       </w:pPr>
-      <w:bookmarkStart w:id="2" w:name="__RefHeading__138_571873561"/>
-      <w:bookmarkEnd w:id="2"/>
+      <w:bookmarkStart w:id="3" w:name="__RefHeading__138_571873561"/>
+      <w:bookmarkEnd w:id="3"/>
       <w:r>
         <w:t>Step-by-step</w:t>
       </w:r>
@@ -440,82 +416,57 @@
           <w:b/>
           <w:color w:val="FF0000"/>
         </w:rPr>
-        <w:t xml:space="preserve">through in </w:t>
-      </w:r>
-      <w:r>
-        <w:rPr>
-          <w:b/>
+        <w:t xml:space="preserve">through in the following order (steps 1-3) </w:t>
+      </w:r>
+      <w:r>
+        <w:rPr>
           <w:color w:val="FF0000"/>
         </w:rPr>
-        <w:t xml:space="preserve">the following </w:t>
-      </w:r>
-      <w:r>
-        <w:rPr>
-          <w:b/>
+        <w:t>to achieve it</w:t>
+      </w:r>
+      <w:r>
+        <w:rPr>
           <w:color w:val="FF0000"/>
         </w:rPr>
-        <w:t xml:space="preserve">order </w:t>
-      </w:r>
-      <w:r>
-        <w:rPr>
-          <w:b/>
+        <w:t>s purpose.</w:t>
+      </w:r>
+    </w:p>
+    <w:p>
+      <w:pPr>
+        <w:pStyle w:val="TextBody"/>
+        <w:rPr>
           <w:color w:val="FF0000"/>
         </w:rPr>
-        <w:t xml:space="preserve">(steps 1-3) </w:t>
-      </w:r>
-      <w:r>
+      </w:pPr>
+    </w:p>
+    <w:p>
+      <w:pPr>
+        <w:spacing w:before="240"/>
+      </w:pPr>
+      <w:r>
+        <w:t xml:space="preserve">The </w:t>
+      </w:r>
+      <w:r>
+        <w:t xml:space="preserve">process is as per the </w:t>
+      </w:r>
+      <w:proofErr w:type="spellStart"/>
+      <w:r>
+        <w:t>proportions_at_age</w:t>
+      </w:r>
+      <w:proofErr w:type="spellEnd"/>
+      <w:r>
+        <w:t xml:space="preserve">. The expected number of tags detected is calculated by multiplying this number by the number of tagged fish in the sample. </w:t>
+      </w:r>
+    </w:p>
+    <w:p>
+      <w:pPr>
+        <w:pStyle w:val="TextBody"/>
         <w:rPr>
           <w:color w:val="FF0000"/>
         </w:rPr>
-        <w:t>to achieve it</w:t>
-      </w:r>
-      <w:r>
-        <w:rPr>
-          <w:color w:val="FF0000"/>
-        </w:rPr>
-        <w:t>s purpose.</w:t>
-      </w:r>
-    </w:p>
-    <w:p>
-      <w:pPr>
-        <w:pStyle w:val="TextBody"/>
-        <w:rPr>
-          <w:color w:val="FF0000"/>
-        </w:rPr>
-      </w:pPr>
-    </w:p>
-    <w:p>
-      <w:pPr>
-        <w:spacing w:before="240"/>
-      </w:pPr>
-      <w:r>
-        <w:t xml:space="preserve">The </w:t>
-      </w:r>
-      <w:r>
-        <w:t xml:space="preserve">process is as per the </w:t>
-      </w:r>
-      <w:proofErr w:type="spellStart"/>
-      <w:r>
-        <w:t>proportions_at_</w:t>
-      </w:r>
-      <w:r>
-        <w:t>length</w:t>
-      </w:r>
-      <w:proofErr w:type="spellEnd"/>
-      <w:r>
-        <w:t xml:space="preserve">. The expected number of tags detected is calculated by multiplying this number by the number of tagged fish in the sample. </w:t>
-      </w:r>
-    </w:p>
-    <w:p>
-      <w:pPr>
-        <w:pStyle w:val="TextBody"/>
-        <w:rPr>
-          <w:color w:val="FF0000"/>
-        </w:rPr>
-      </w:pPr>
-      <w:bookmarkStart w:id="3" w:name="_GoBack"/>
-      <w:bookmarkEnd w:id="3"/>
-    </w:p>
+      </w:pPr>
+    </w:p>
+    <w:p/>
     <w:sectPr>
       <w:headerReference w:type="default" r:id="rId8"/>
       <w:footerReference w:type="default" r:id="rId9"/>
@@ -585,7 +536,7 @@
       <w:rPr>
         <w:noProof/>
       </w:rPr>
-      <w:t>2</w:t>
+      <w:t>3</w:t>
     </w:r>
     <w:r>
       <w:fldChar w:fldCharType="end"/>
@@ -1154,9 +1105,9 @@
   </w:docDefaults>
   <w:latentStyles w:defLockedState="0" w:defUIPriority="99" w:defSemiHidden="0" w:defUnhideWhenUsed="0" w:defQFormat="0" w:count="371">
     <w:lsdException w:name="Normal" w:uiPriority="0" w:qFormat="1"/>
-    <w:lsdException w:name="heading 1" w:uiPriority="9" w:qFormat="1"/>
-    <w:lsdException w:name="heading 2" w:semiHidden="1" w:uiPriority="9" w:unhideWhenUsed="1" w:qFormat="1"/>
-    <w:lsdException w:name="heading 3" w:semiHidden="1" w:uiPriority="9" w:unhideWhenUsed="1" w:qFormat="1"/>
+    <w:lsdException w:name="heading 1" w:uiPriority="0" w:qFormat="1"/>
+    <w:lsdException w:name="heading 2" w:semiHidden="1" w:uiPriority="0" w:unhideWhenUsed="1" w:qFormat="1"/>
+    <w:lsdException w:name="heading 3" w:semiHidden="1" w:uiPriority="0" w:unhideWhenUsed="1" w:qFormat="1"/>
     <w:lsdException w:name="heading 4" w:semiHidden="1" w:uiPriority="9" w:unhideWhenUsed="1" w:qFormat="1"/>
     <w:lsdException w:name="heading 5" w:semiHidden="1" w:uiPriority="9" w:unhideWhenUsed="1" w:qFormat="1"/>
     <w:lsdException w:name="heading 6" w:semiHidden="1" w:uiPriority="9" w:unhideWhenUsed="1" w:qFormat="1"/>
@@ -2146,7 +2097,7 @@
 </file>
 
 <file path=customXml/itemProps1.xml><?xml version="1.0" encoding="utf-8"?>
-<ds:datastoreItem xmlns:ds="http://schemas.openxmlformats.org/officeDocument/2006/customXml" ds:itemID="{AE0D574B-E04B-4453-9A94-4EF57943EE8E}">
+<ds:datastoreItem xmlns:ds="http://schemas.openxmlformats.org/officeDocument/2006/customXml" ds:itemID="{B33398CB-46A8-4669-BEB6-DD351B19FFA5}">
   <ds:schemaRefs>
     <ds:schemaRef ds:uri="http://schemas.openxmlformats.org/officeDocument/2006/bibliography"/>
   </ds:schemaRefs>

</xml_diff>